<commit_message>
Edit document 9. STATUS_DT จะ Default ค่า SYSDATE
</commit_message>
<xml_diff>
--- a/Manual.docx
+++ b/Manual.docx
@@ -67,7 +67,6 @@
         </w:rPr>
         <w:t>(</w:t>
       </w:r>
-      <w:proofErr w:type="spellStart"/>
       <w:r>
         <w:rPr>
           <w:rFonts w:ascii="Browallia New" w:hAnsi="Browallia New" w:cs="Browallia New" w:hint="cs"/>
@@ -78,20 +77,7 @@
           <w:szCs w:val="24"/>
           <w:cs/>
         </w:rPr>
-        <w:t>วีธี</w:t>
-      </w:r>
-      <w:proofErr w:type="spellEnd"/>
-      <w:r>
-        <w:rPr>
-          <w:rFonts w:ascii="Browallia New" w:hAnsi="Browallia New" w:cs="Browallia New" w:hint="cs"/>
-          <w:b/>
-          <w:bCs/>
-          <w:color w:val="FF0000"/>
-          <w:sz w:val="24"/>
-          <w:szCs w:val="24"/>
-          <w:cs/>
-        </w:rPr>
-        <w:t>ทำ</w:t>
+        <w:t>วีธีทำ</w:t>
       </w:r>
       <w:r>
         <w:rPr>
@@ -402,18 +388,8 @@
           <w:sz w:val="24"/>
           <w:szCs w:val="24"/>
         </w:rPr>
-        <w:t>Folder \Automate python\</w:t>
-      </w:r>
-      <w:proofErr w:type="spellStart"/>
-      <w:r>
-        <w:rPr>
-          <w:rFonts w:cstheme="minorHAnsi"/>
-          <w:sz w:val="24"/>
-          <w:szCs w:val="24"/>
-        </w:rPr>
-        <w:t>InstallModule</w:t>
-      </w:r>
-      <w:proofErr w:type="spellEnd"/>
+        <w:t>Folder \Automate python\InstallModule</w:t>
+      </w:r>
     </w:p>
     <w:p>
       <w:pPr>
@@ -970,9 +946,8 @@
           <w:szCs w:val="24"/>
           <w:u w:val="single"/>
         </w:rPr>
-        <w:t xml:space="preserve">Change Format XML from </w:t>
-      </w:r>
-      <w:proofErr w:type="spellStart"/>
+        <w:t>Change Format XML from sff_service_re</w:t>
+      </w:r>
       <w:r>
         <w:rPr>
           <w:rFonts w:cstheme="minorHAnsi"/>
@@ -982,20 +957,8 @@
           <w:szCs w:val="24"/>
           <w:u w:val="single"/>
         </w:rPr>
-        <w:t>sff_service_re</w:t>
-      </w:r>
-      <w:r>
-        <w:rPr>
-          <w:rFonts w:cstheme="minorHAnsi"/>
-          <w:b/>
-          <w:bCs/>
-          <w:sz w:val="24"/>
-          <w:szCs w:val="24"/>
-          <w:u w:val="single"/>
-        </w:rPr>
         <w:t>quest</w:t>
       </w:r>
-      <w:proofErr w:type="spellEnd"/>
     </w:p>
     <w:p>
       <w:pPr>
@@ -1091,18 +1054,8 @@
           <w:sz w:val="24"/>
           <w:szCs w:val="24"/>
         </w:rPr>
-        <w:t>Folder -- &gt;Automate python\</w:t>
-      </w:r>
-      <w:proofErr w:type="spellStart"/>
-      <w:r>
-        <w:rPr>
-          <w:rFonts w:cstheme="minorHAnsi"/>
-          <w:sz w:val="24"/>
-          <w:szCs w:val="24"/>
-        </w:rPr>
-        <w:t>ChangeFormatXML</w:t>
-      </w:r>
-      <w:proofErr w:type="spellEnd"/>
+        <w:t>Folder -- &gt;Automate python\ChangeFormatXML</w:t>
+      </w:r>
     </w:p>
     <w:p>
       <w:pPr>
@@ -1151,13 +1104,20 @@
         </w:rPr>
         <w:t xml:space="preserve">ที่ได้ข้อมูลมาจาก </w:t>
       </w:r>
-      <w:proofErr w:type="spellStart"/>
-      <w:r>
-        <w:t>sff_service_request</w:t>
-      </w:r>
-      <w:proofErr w:type="spellEnd"/>
-      <w:r>
-        <w:t xml:space="preserve"> </w:t>
+      <w:r>
+        <w:t>sff_service</w:t>
+      </w:r>
+      <w:r>
+        <w:rPr>
+          <w:rFonts w:ascii="Courier New" w:hAnsi="Courier New" w:cs="Courier New"/>
+          <w:color w:val="000080"/>
+          <w:sz w:val="20"/>
+          <w:szCs w:val="20"/>
+        </w:rPr>
+        <w:t>_</w:t>
+      </w:r>
+      <w:r>
+        <w:t xml:space="preserve">request </w:t>
       </w:r>
       <w:r>
         <w:rPr>
@@ -1538,6 +1498,7 @@
     <w:p>
       <w:pPr>
         <w:rPr>
+          <w:rFonts w:hint="cs"/>
           <w:b/>
           <w:bCs/>
           <w:color w:val="FF0000"/>
@@ -1708,12 +1669,11 @@
           <w:szCs w:val="24"/>
           <w:u w:val="single"/>
         </w:rPr>
-        <w:t xml:space="preserve">Window </w:t>
-      </w:r>
-      <w:proofErr w:type="spellStart"/>
-      <w:r>
-        <w:rPr>
-          <w:rFonts w:cs="Cordia New"/>
+        <w:t>Window os</w:t>
+      </w:r>
+      <w:r>
+        <w:rPr>
+          <w:rFonts w:cstheme="minorHAnsi"/>
           <w:b/>
           <w:bCs/>
           <w:color w:val="FF0000"/>
@@ -1721,35 +1681,11 @@
           <w:szCs w:val="24"/>
           <w:u w:val="single"/>
         </w:rPr>
-        <w:t>os</w:t>
-      </w:r>
-      <w:proofErr w:type="spellEnd"/>
-      <w:r>
-        <w:rPr>
-          <w:rFonts w:cstheme="minorHAnsi"/>
-          <w:b/>
-          <w:bCs/>
-          <w:color w:val="FF0000"/>
-          <w:sz w:val="24"/>
-          <w:szCs w:val="24"/>
-          <w:u w:val="single"/>
-        </w:rPr>
         <w:t>)</w:t>
       </w:r>
     </w:p>
     <w:p>
       <w:pPr>
-        <w:rPr>
-          <w:b/>
-          <w:bCs/>
-          <w:color w:val="FF0000"/>
-          <w:sz w:val="24"/>
-          <w:szCs w:val="30"/>
-        </w:rPr>
-      </w:pPr>
-    </w:p>
-    <w:p>
-      <w:pPr>
         <w:ind w:firstLine="360"/>
         <w:rPr>
           <w:rFonts w:cstheme="minorHAnsi"/>
@@ -1772,21 +1708,7 @@
         <w:rPr>
           <w:rFonts w:cstheme="minorHAnsi"/>
         </w:rPr>
-        <w:t>\Automate python\</w:t>
-      </w:r>
-      <w:proofErr w:type="spellStart"/>
-      <w:r>
-        <w:rPr>
-          <w:rFonts w:cstheme="minorHAnsi"/>
-        </w:rPr>
-        <w:t>SearchFileName</w:t>
-      </w:r>
-      <w:proofErr w:type="spellEnd"/>
-      <w:r>
-        <w:rPr>
-          <w:rFonts w:cstheme="minorHAnsi"/>
-        </w:rPr>
-        <w:t xml:space="preserve"> </w:t>
+        <w:t xml:space="preserve">\Automate python\SearchFileName </w:t>
       </w:r>
       <w:r>
         <w:rPr>
@@ -1823,17 +1745,17 @@
           <w:noProof/>
         </w:rPr>
         <w:drawing>
-          <wp:anchor distT="0" distB="0" distL="114300" distR="114300" simplePos="0" relativeHeight="251659264" behindDoc="0" locked="0" layoutInCell="1" allowOverlap="1" wp14:anchorId="1DBF60A6" wp14:editId="4C9F83A2">
+          <wp:anchor distT="0" distB="0" distL="114300" distR="114300" simplePos="0" relativeHeight="251659264" behindDoc="0" locked="0" layoutInCell="1" allowOverlap="1" wp14:anchorId="1DBF60A6" wp14:editId="619DC48D">
             <wp:simplePos x="0" y="0"/>
             <wp:positionH relativeFrom="column">
-              <wp:posOffset>116561</wp:posOffset>
+              <wp:posOffset>-106886</wp:posOffset>
             </wp:positionH>
             <wp:positionV relativeFrom="paragraph">
-              <wp:posOffset>309016</wp:posOffset>
+              <wp:posOffset>507316</wp:posOffset>
             </wp:positionV>
             <wp:extent cx="5943600" cy="2869565"/>
             <wp:effectExtent l="0" t="0" r="0" b="6985"/>
-            <wp:wrapTopAndBottom/>
+            <wp:wrapSquare wrapText="bothSides"/>
             <wp:docPr id="6" name="Picture 6" descr="Graphical user interface, text, application, table&#10;&#10;Description automatically generated"/>
             <wp:cNvGraphicFramePr>
               <a:graphicFrameLocks xmlns:a="http://schemas.openxmlformats.org/drawingml/2006/main" noChangeAspect="1"/>
@@ -1928,6 +1850,13 @@
     </w:p>
     <w:p>
       <w:pPr>
+        <w:rPr>
+          <w:rFonts w:hint="cs"/>
+        </w:rPr>
+      </w:pPr>
+    </w:p>
+    <w:p>
+      <w:pPr>
         <w:pStyle w:val="ListParagraph"/>
         <w:numPr>
           <w:ilvl w:val="0"/>
@@ -2016,11 +1945,9 @@
         </w:rPr>
         <w:t xml:space="preserve">พิม </w:t>
       </w:r>
-      <w:proofErr w:type="spellStart"/>
-      <w:r>
-        <w:t>Flie</w:t>
-      </w:r>
-      <w:proofErr w:type="spellEnd"/>
+      <w:r>
+        <w:t>File</w:t>
+      </w:r>
       <w:r>
         <w:t xml:space="preserve"> Extension </w:t>
       </w:r>
@@ -2038,11 +1965,9 @@
         </w:rPr>
         <w:t xml:space="preserve">ที่ต้องการหาเช่น </w:t>
       </w:r>
-      <w:proofErr w:type="spellStart"/>
-      <w:r>
-        <w:t>sql</w:t>
-      </w:r>
-      <w:proofErr w:type="spellEnd"/>
+      <w:r>
+        <w:t>SQL</w:t>
+      </w:r>
       <w:r>
         <w:t xml:space="preserve"> , java</w:t>
       </w:r>
@@ -2138,7 +2063,21 @@
           <w:rFonts w:hint="cs"/>
           <w:cs/>
         </w:rPr>
-        <w:t xml:space="preserve">ผลลัพธ์จะอยู่ที่แทบ </w:t>
+        <w:t>ผลลัพธ์จะอยู่ที่แ</w:t>
+      </w:r>
+      <w:r>
+        <w:rPr>
+          <w:rFonts w:hint="cs"/>
+          <w:cs/>
+        </w:rPr>
+        <w:t>ถบ</w:t>
+      </w:r>
+      <w:r>
+        <w:rPr>
+          <w:rFonts w:hint="cs"/>
+          <w:cs/>
+        </w:rPr>
+        <w:t xml:space="preserve"> </w:t>
       </w:r>
       <w:r>
         <w:t xml:space="preserve">Result Search </w:t>
@@ -2155,31 +2094,34 @@
           <w:rFonts w:cstheme="minorHAnsi"/>
         </w:rPr>
       </w:pPr>
-      <w:proofErr w:type="spellStart"/>
-      <w:r>
-        <w:rPr>
-          <w:rFonts w:hint="cs"/>
-          <w:cs/>
-        </w:rPr>
-        <w:t>เมื้อ</w:t>
-      </w:r>
-      <w:proofErr w:type="spellEnd"/>
-      <w:r>
-        <w:rPr>
-          <w:rFonts w:hint="cs"/>
-          <w:cs/>
-        </w:rPr>
-        <w:t>สิ้น</w:t>
-      </w:r>
-      <w:proofErr w:type="spellStart"/>
-      <w:r>
-        <w:rPr>
-          <w:rFonts w:hint="cs"/>
-          <w:cs/>
-        </w:rPr>
-        <w:t>ลุด</w:t>
-      </w:r>
-      <w:proofErr w:type="spellEnd"/>
+      <w:r>
+        <w:rPr>
+          <w:rFonts w:hint="cs"/>
+          <w:cs/>
+        </w:rPr>
+        <w:t>เมื</w:t>
+      </w:r>
+      <w:r>
+        <w:rPr>
+          <w:rFonts w:hint="cs"/>
+          <w:cs/>
+        </w:rPr>
+        <w:t>่</w:t>
+      </w:r>
+      <w:r>
+        <w:rPr>
+          <w:rFonts w:hint="cs"/>
+          <w:cs/>
+        </w:rPr>
+        <w:t>อสิ้น</w:t>
+      </w:r>
+      <w:r>
+        <w:rPr>
+          <w:rFonts w:hint="cs"/>
+          <w:cs/>
+        </w:rPr>
+        <w:t>สุด</w:t>
+      </w:r>
       <w:r>
         <w:rPr>
           <w:rFonts w:hint="cs"/>
@@ -2278,8 +2220,6 @@
     <w:p/>
     <w:p/>
     <w:p/>
-    <w:p/>
-    <w:p/>
     <w:p>
       <w:pPr>
         <w:rPr>
@@ -2299,6 +2239,7 @@
           <w:szCs w:val="24"/>
           <w:u w:val="single"/>
         </w:rPr>
+        <w:lastRenderedPageBreak/>
         <w:t>S</w:t>
       </w:r>
       <w:r>
@@ -2383,17 +2324,8 @@
           <w:b/>
           <w:bCs/>
         </w:rPr>
-        <w:t xml:space="preserve">table </w:t>
-      </w:r>
-      <w:proofErr w:type="spellStart"/>
-      <w:r>
-        <w:rPr>
-          <w:b/>
-          <w:bCs/>
-        </w:rPr>
-        <w:t>sff_cfg_lov</w:t>
-      </w:r>
-      <w:proofErr w:type="spellEnd"/>
+        <w:t>table sff_cfg_lov</w:t>
+      </w:r>
       <w:r>
         <w:t>)</w:t>
       </w:r>
@@ -2502,7 +2434,6 @@
         </w:rPr>
         <w:t>\</w:t>
       </w:r>
-      <w:proofErr w:type="spellStart"/>
       <w:r>
         <w:rPr>
           <w:rFonts w:cstheme="minorHAnsi"/>
@@ -2511,7 +2442,6 @@
         </w:rPr>
         <w:t>SQLInsertGenerator</w:t>
       </w:r>
-      <w:proofErr w:type="spellEnd"/>
     </w:p>
     <w:p>
       <w:pPr>
@@ -3107,45 +3037,43 @@
           <w:rFonts w:hint="cs"/>
           <w:cs/>
         </w:rPr>
+        <w:t xml:space="preserve">ทำการ </w:t>
+      </w:r>
+      <w:r>
+        <w:t xml:space="preserve">Gen </w:t>
+      </w:r>
+      <w:r>
+        <w:t>Script</w:t>
+      </w:r>
+      <w:r>
+        <w:t xml:space="preserve"> </w:t>
+      </w:r>
+      <w:r>
+        <w:t>insert</w:t>
+      </w:r>
+      <w:r>
+        <w:t xml:space="preserve"> </w:t>
+      </w:r>
+      <w:r>
+        <w:t xml:space="preserve">SQL </w:t>
+      </w:r>
+      <w:r>
+        <w:rPr>
+          <w:rFonts w:hint="cs"/>
+          <w:cs/>
+        </w:rPr>
+        <w:t>สำเร็จ</w:t>
+      </w:r>
+    </w:p>
+    <w:p>
+      <w:pPr>
+        <w:pStyle w:val="ListParagraph"/>
+      </w:pPr>
+      <w:r>
+        <w:rPr>
+          <w:noProof/>
+        </w:rPr>
         <w:lastRenderedPageBreak/>
-        <w:t xml:space="preserve">ทำการ </w:t>
-      </w:r>
-      <w:r>
-        <w:t xml:space="preserve">Gen </w:t>
-      </w:r>
-      <w:proofErr w:type="spellStart"/>
-      <w:r>
-        <w:t>Scirpt</w:t>
-      </w:r>
-      <w:proofErr w:type="spellEnd"/>
-      <w:r>
-        <w:t xml:space="preserve"> </w:t>
-      </w:r>
-      <w:r>
-        <w:t>insert</w:t>
-      </w:r>
-      <w:r>
-        <w:t xml:space="preserve"> </w:t>
-      </w:r>
-      <w:r>
-        <w:t xml:space="preserve">SQL </w:t>
-      </w:r>
-      <w:r>
-        <w:rPr>
-          <w:rFonts w:hint="cs"/>
-          <w:cs/>
-        </w:rPr>
-        <w:t>สำเร็จ</w:t>
-      </w:r>
-    </w:p>
-    <w:p>
-      <w:pPr>
-        <w:pStyle w:val="ListParagraph"/>
-      </w:pPr>
-      <w:r>
-        <w:rPr>
-          <w:noProof/>
-        </w:rPr>
         <w:drawing>
           <wp:inline distT="0" distB="0" distL="0" distR="0" wp14:anchorId="63C8EBE8" wp14:editId="091B0C2D">
             <wp:extent cx="5943600" cy="2125980"/>
@@ -3223,11 +3151,9 @@
         </w:rPr>
         <w:t xml:space="preserve"> </w:t>
       </w:r>
-      <w:proofErr w:type="spellStart"/>
-      <w:r>
-        <w:t>Scirpt</w:t>
-      </w:r>
-      <w:proofErr w:type="spellEnd"/>
+      <w:r>
+        <w:t>Script</w:t>
+      </w:r>
       <w:r>
         <w:t xml:space="preserve"> insert SQL </w:t>
       </w:r>
@@ -3253,42 +3179,26 @@
       <w:r>
         <w:t>(</w:t>
       </w:r>
-      <w:proofErr w:type="spellStart"/>
-      <w:r>
-        <w:t>FileName</w:t>
-      </w:r>
-      <w:proofErr w:type="spellEnd"/>
-      <w:r>
-        <w:t>)</w:t>
-      </w:r>
-      <w:proofErr w:type="gramStart"/>
-      <w:r>
-        <w:t>_</w:t>
-      </w:r>
-      <w:r>
-        <w:rPr>
-          <w:sz w:val="24"/>
-          <w:szCs w:val="24"/>
-        </w:rPr>
-        <w:t>(</w:t>
-      </w:r>
-      <w:proofErr w:type="gramEnd"/>
-      <w:r>
-        <w:rPr>
-          <w:sz w:val="24"/>
-          <w:szCs w:val="24"/>
-        </w:rPr>
-        <w:t>sheet Name/table Name).</w:t>
-      </w:r>
-      <w:proofErr w:type="spellStart"/>
-      <w:r>
-        <w:rPr>
-          <w:sz w:val="24"/>
-          <w:szCs w:val="24"/>
-        </w:rPr>
-        <w:t>sql</w:t>
-      </w:r>
-      <w:proofErr w:type="spellEnd"/>
+      <w:r>
+        <w:t>Filename</w:t>
+      </w:r>
+      <w:r>
+        <w:t>)_</w:t>
+      </w:r>
+      <w:r>
+        <w:rPr>
+          <w:sz w:val="24"/>
+          <w:szCs w:val="24"/>
+        </w:rPr>
+        <w:t>(sheet Name/table Name).</w:t>
+      </w:r>
+      <w:r>
+        <w:rPr>
+          <w:sz w:val="24"/>
+          <w:szCs w:val="24"/>
+        </w:rPr>
+        <w:t>SQL</w:t>
+      </w:r>
     </w:p>
     <w:p>
       <w:pPr>
@@ -3421,13 +3331,8 @@
         </w:rPr>
         <w:t xml:space="preserve">ค่า </w:t>
       </w:r>
-      <w:proofErr w:type="spellStart"/>
-      <w:r>
-        <w:t>uuid</w:t>
-      </w:r>
-      <w:proofErr w:type="spellEnd"/>
-      <w:r>
-        <w:t xml:space="preserve"> </w:t>
+      <w:r>
+        <w:t xml:space="preserve">uuid </w:t>
       </w:r>
       <w:r>
         <w:rPr>
@@ -3838,16 +3743,9 @@
           <w:ilvl w:val="0"/>
           <w:numId w:val="8"/>
         </w:numPr>
-        <w:rPr>
-          <w:cs/>
-        </w:rPr>
-      </w:pPr>
-      <w:r>
-        <w:t>GROUP_</w:t>
-      </w:r>
-      <w:proofErr w:type="gramStart"/>
-      <w:r>
-        <w:t>TYPE</w:t>
+      </w:pPr>
+      <w:r>
+        <w:t>GROUP_TYPE</w:t>
       </w:r>
       <w:r>
         <w:t xml:space="preserve">  </w:t>
@@ -3857,15 +3755,7 @@
           <w:rFonts w:hint="cs"/>
           <w:cs/>
         </w:rPr>
-        <w:t>จะ</w:t>
-      </w:r>
-      <w:proofErr w:type="gramEnd"/>
-      <w:r>
-        <w:rPr>
-          <w:rFonts w:hint="cs"/>
-          <w:cs/>
-        </w:rPr>
-        <w:t xml:space="preserve"> </w:t>
+        <w:t xml:space="preserve">จะ </w:t>
       </w:r>
       <w:r>
         <w:rPr>
@@ -3891,7 +3781,51 @@
         <w:t>CONFIG</w:t>
       </w:r>
     </w:p>
-    <w:p/>
+    <w:p>
+      <w:pPr>
+        <w:pStyle w:val="ListParagraph"/>
+        <w:numPr>
+          <w:ilvl w:val="0"/>
+          <w:numId w:val="8"/>
+        </w:numPr>
+      </w:pPr>
+      <w:r>
+        <w:t>STATUS</w:t>
+      </w:r>
+      <w:r>
+        <w:t>_DT</w:t>
+      </w:r>
+      <w:r>
+        <w:rPr>
+          <w:rFonts w:hint="cs"/>
+          <w:cs/>
+        </w:rPr>
+        <w:t xml:space="preserve"> จะ </w:t>
+      </w:r>
+      <w:r>
+        <w:rPr>
+          <w:sz w:val="24"/>
+          <w:szCs w:val="24"/>
+        </w:rPr>
+        <w:t>Default</w:t>
+      </w:r>
+      <w:r>
+        <w:rPr>
+          <w:rFonts w:hint="cs"/>
+          <w:sz w:val="24"/>
+          <w:szCs w:val="24"/>
+          <w:cs/>
+        </w:rPr>
+        <w:t xml:space="preserve"> ค่า </w:t>
+      </w:r>
+      <w:r>
+        <w:rPr>
+          <w:sz w:val="24"/>
+          <w:szCs w:val="24"/>
+        </w:rPr>
+        <w:t>SYSDATE</w:t>
+      </w:r>
+    </w:p>
     <w:p>
       <w:r>
         <w:rPr>

</xml_diff>